<commit_message>
XTT 022 for MS Word
</commit_message>
<xml_diff>
--- a/xtt_demo/ZXXT_DEMO_020_R.DOCX
+++ b/xtt_demo/ZXXT_DEMO_020_R.DOCX
@@ -217,7 +217,7 @@
               <w:rPr>
                 <w:lang w:val="en-US"/>
               </w:rPr>
-              <w:t>5,971.44</w:t>
+              <w:t>5.971,44</w:t>
             </w:r>
           </w:p>
         </w:tc>
@@ -238,7 +238,7 @@
               <w:rPr>
                 <w:lang w:val="en-US"/>
               </w:rPr>
-              <w:t>5,021.46</w:t>
+              <w:t>5.021,46</w:t>
             </w:r>
           </w:p>
         </w:tc>
@@ -321,7 +321,7 @@
               <w:rPr>
                 <w:lang w:val="en-US"/>
               </w:rPr>
-              <w:t>2,276.75</w:t>
+              <w:t>2.276,75</w:t>
             </w:r>
           </w:p>
         </w:tc>
@@ -342,7 +342,7 @@
               <w:rPr>
                 <w:lang w:val="en-US"/>
               </w:rPr>
-              <w:t>7,717.20</w:t>
+              <w:t>7.717,20</w:t>
             </w:r>
           </w:p>
         </w:tc>
@@ -425,7 +425,7 @@
               <w:rPr>
                 <w:lang w:val="en-US"/>
               </w:rPr>
-              <w:t>3,031.38</w:t>
+              <w:t>3.031,38</w:t>
             </w:r>
           </w:p>
         </w:tc>
@@ -446,7 +446,7 @@
               <w:rPr>
                 <w:lang w:val="en-US"/>
               </w:rPr>
-              <w:t>445.22</w:t>
+              <w:t>445,22</w:t>
             </w:r>
           </w:p>
         </w:tc>
@@ -529,7 +529,7 @@
               <w:rPr>
                 <w:lang w:val="en-US"/>
               </w:rPr>
-              <w:t>9,476.79</w:t>
+              <w:t>9.476,79</w:t>
             </w:r>
           </w:p>
         </w:tc>
@@ -550,7 +550,7 @@
               <w:rPr>
                 <w:lang w:val="en-US"/>
               </w:rPr>
-              <w:t>3,683.27</w:t>
+              <w:t>3.683,27</w:t>
             </w:r>
           </w:p>
         </w:tc>
@@ -633,7 +633,7 @@
               <w:rPr>
                 <w:lang w:val="en-US"/>
               </w:rPr>
-              <w:t>4,604.00</w:t>
+              <w:t>4.604,00</w:t>
             </w:r>
           </w:p>
         </w:tc>
@@ -654,7 +654,7 @@
               <w:rPr>
                 <w:lang w:val="en-US"/>
               </w:rPr>
-              <w:t>5,525.85</w:t>
+              <w:t>5.525,85</w:t>
             </w:r>
           </w:p>
         </w:tc>
@@ -737,7 +737,7 @@
               <w:rPr>
                 <w:lang w:val="en-US"/>
               </w:rPr>
-              <w:t>2,159.71</w:t>
+              <w:t>2.159,71</w:t>
             </w:r>
           </w:p>
         </w:tc>
@@ -758,7 +758,7 @@
               <w:rPr>
                 <w:lang w:val="en-US"/>
               </w:rPr>
-              <w:t>2,260.94</w:t>
+              <w:t>2.260,94</w:t>
             </w:r>
           </w:p>
         </w:tc>
@@ -841,7 +841,7 @@
               <w:rPr>
                 <w:lang w:val="en-US"/>
               </w:rPr>
-              <w:t>2,490.30</w:t>
+              <w:t>2.490,30</w:t>
             </w:r>
           </w:p>
         </w:tc>
@@ -862,7 +862,7 @@
               <w:rPr>
                 <w:lang w:val="en-US"/>
               </w:rPr>
-              <w:t>6,388.81</w:t>
+              <w:t>6.388,81</w:t>
             </w:r>
           </w:p>
         </w:tc>
@@ -945,7 +945,7 @@
               <w:rPr>
                 <w:lang w:val="en-US"/>
               </w:rPr>
-              <w:t>5,476.81</w:t>
+              <w:t>5.476,81</w:t>
             </w:r>
           </w:p>
         </w:tc>
@@ -966,7 +966,7 @@
               <w:rPr>
                 <w:lang w:val="en-US"/>
               </w:rPr>
-              <w:t>406.18</w:t>
+              <w:t>406,18</w:t>
             </w:r>
           </w:p>
         </w:tc>
@@ -1049,7 +1049,7 @@
               <w:rPr>
                 <w:lang w:val="en-US"/>
               </w:rPr>
-              <w:t>689.66</w:t>
+              <w:t>689,66</w:t>
             </w:r>
           </w:p>
         </w:tc>
@@ -1070,7 +1070,7 @@
               <w:rPr>
                 <w:lang w:val="en-US"/>
               </w:rPr>
-              <w:t>518.60</w:t>
+              <w:t>518,60</w:t>
             </w:r>
           </w:p>
         </w:tc>
@@ -1153,7 +1153,7 @@
               <w:rPr>
                 <w:lang w:val="en-US"/>
               </w:rPr>
-              <w:t>5,451.87</w:t>
+              <w:t>5.451,87</w:t>
             </w:r>
           </w:p>
         </w:tc>
@@ -1174,7 +1174,7 @@
               <w:rPr>
                 <w:lang w:val="en-US"/>
               </w:rPr>
-              <w:t>4,061.85</w:t>
+              <w:t>4.061,85</w:t>
             </w:r>
           </w:p>
         </w:tc>
@@ -1257,7 +1257,7 @@
               <w:rPr>
                 <w:lang w:val="en-US"/>
               </w:rPr>
-              <w:t>4,573.55</w:t>
+              <w:t>4.573,55</w:t>
             </w:r>
           </w:p>
         </w:tc>
@@ -1278,7 +1278,7 @@
               <w:rPr>
                 <w:lang w:val="en-US"/>
               </w:rPr>
-              <w:t>5,436.00</w:t>
+              <w:t>5.436,00</w:t>
             </w:r>
           </w:p>
         </w:tc>
@@ -1361,7 +1361,7 @@
               <w:rPr>
                 <w:lang w:val="en-US"/>
               </w:rPr>
-              <w:t>1,196.35</w:t>
+              <w:t>1.196,35</w:t>
             </w:r>
           </w:p>
         </w:tc>
@@ -1382,7 +1382,7 @@
               <w:rPr>
                 <w:lang w:val="en-US"/>
               </w:rPr>
-              <w:t>522.46</w:t>
+              <w:t>522,46</w:t>
             </w:r>
           </w:p>
         </w:tc>
@@ -1465,7 +1465,7 @@
               <w:rPr>
                 <w:lang w:val="en-US"/>
               </w:rPr>
-              <w:t>7,686.95</w:t>
+              <w:t>7.686,95</w:t>
             </w:r>
           </w:p>
         </w:tc>
@@ -1486,7 +1486,7 @@
               <w:rPr>
                 <w:lang w:val="en-US"/>
               </w:rPr>
-              <w:t>2,727.98</w:t>
+              <w:t>2.727,98</w:t>
             </w:r>
           </w:p>
         </w:tc>
@@ -1569,7 +1569,7 @@
               <w:rPr>
                 <w:lang w:val="en-US"/>
               </w:rPr>
-              <w:t>978.18</w:t>
+              <w:t>978,18</w:t>
             </w:r>
           </w:p>
         </w:tc>
@@ -1590,7 +1590,7 @@
               <w:rPr>
                 <w:lang w:val="en-US"/>
               </w:rPr>
-              <w:t>295.55</w:t>
+              <w:t>295,55</w:t>
             </w:r>
           </w:p>
         </w:tc>
@@ -1673,7 +1673,7 @@
               <w:rPr>
                 <w:lang w:val="en-US"/>
               </w:rPr>
-              <w:t>71.12</w:t>
+              <w:t>71,12</w:t>
             </w:r>
           </w:p>
         </w:tc>
@@ -1694,7 +1694,7 @@
               <w:rPr>
                 <w:lang w:val="en-US"/>
               </w:rPr>
-              <w:t>8,878.56</w:t>
+              <w:t>8.878,56</w:t>
             </w:r>
           </w:p>
         </w:tc>

</xml_diff>